<commit_message>
updated Design Doc to include exert about XML saving
</commit_message>
<xml_diff>
--- a/SocialSim/Design Decisions.docx
+++ b/SocialSim/Design Decisions.docx
@@ -6,10 +6,13 @@
       <w:pPr>
         <w:pStyle w:val="Title"/>
       </w:pPr>
+      <w:r>
+        <w:t>Design Decisio</w:t>
+      </w:r>
       <w:bookmarkStart w:id="0" w:name="_GoBack"/>
       <w:bookmarkEnd w:id="0"/>
       <w:r>
-        <w:t>Design Decisions</w:t>
+        <w:t>ns</w:t>
       </w:r>
     </w:p>
     <w:p>
@@ -39,7 +42,13 @@
       </w:r>
       <w:proofErr w:type="spellEnd"/>
       <w:r>
-        <w:t xml:space="preserve"> and reason each decision was made. The project is currently separated into 4 main sections:</w:t>
+        <w:t xml:space="preserve"> and reason each decision was made.</w:t>
+      </w:r>
+      <w:r>
+        <w:t xml:space="preserve"> The project is planning ahead by following java beans convention so we can use the XML encoder and decoder for saving.</w:t>
+      </w:r>
+      <w:r>
+        <w:t xml:space="preserve"> The project is currently separated into 4 main sections:</w:t>
       </w:r>
     </w:p>
     <w:p>

</xml_diff>